<commit_message>
Fix and add tests
</commit_message>
<xml_diff>
--- a/tests/outputs/example.docx
+++ b/tests/outputs/example.docx
@@ -1,153 +1,53 @@
 
 <file path=word/document.xml><?xml version="1.0" encoding="utf-8"?>
-<w:document xmlns:wpc="http://schemas.microsoft.com/office/word/2010/wordprocessingCanvas" xmlns:cx="http://schemas.microsoft.com/office/drawing/2014/chartex" xmlns:cx1="http://schemas.microsoft.com/office/drawing/2015/9/8/chartex" xmlns:cx2="http://schemas.microsoft.com/office/drawing/2015/10/21/chartex" xmlns:cx3="http://schemas.microsoft.com/office/drawing/2016/5/9/chartex" xmlns:cx4="http://schemas.microsoft.com/office/drawing/2016/5/10/chartex" xmlns:cx5="http://schemas.microsoft.com/office/drawing/2016/5/11/chartex" xmlns:cx6="http://schemas.microsoft.com/office/drawing/2016/5/12/chartex" xmlns:cx7="http://schemas.microsoft.com/office/drawing/2016/5/13/chartex" xmlns:cx8="http://schemas.microsoft.com/office/drawing/2016/5/14/chartex" xmlns:mc="http://schemas.openxmlformats.org/markup-compatibility/2006" xmlns:o="urn:schemas-microsoft-com:office:office" xmlns:r="http://schemas.openxmlformats.org/officeDocument/2006/relationships" xmlns:m="http://schemas.openxmlformats.org/officeDocument/2006/math" xmlns:v="urn:schemas-microsoft-com:vml" xmlns:wp14="http://schemas.microsoft.com/office/word/2010/wordprocessingDrawing" xmlns:wp="http://schemas.openxmlformats.org/drawingml/2006/wordprocessingDrawing" xmlns:w10="urn:schemas-microsoft-com:office:word" xmlns:w="http://schemas.openxmlformats.org/wordprocessingml/2006/main" xmlns:w14="http://schemas.microsoft.com/office/word/2010/wordml" xmlns:w15="http://schemas.microsoft.com/office/word/2012/wordml" xmlns:w16se="http://schemas.microsoft.com/office/word/2015/wordml/symex" xmlns:wpg="http://schemas.microsoft.com/office/word/2010/wordprocessingGroup" xmlns:wpi="http://schemas.microsoft.com/office/word/2010/wordprocessingInk" xmlns:wne="http://schemas.microsoft.com/office/word/2006/wordml" xmlns:wps="http://schemas.microsoft.com/office/word/2010/wordprocessingShape" mc:Ignorable="w14 w15 w16se wp14">
+<w:document xmlns:wpc="http://schemas.microsoft.com/office/word/2010/wordprocessingCanvas" xmlns:cx="http://schemas.microsoft.com/office/drawing/2014/chartex" xmlns:cx1="http://schemas.microsoft.com/office/drawing/2015/9/8/chartex" xmlns:cx2="http://schemas.microsoft.com/office/drawing/2015/10/21/chartex" xmlns:cx3="http://schemas.microsoft.com/office/drawing/2016/5/9/chartex" xmlns:cx4="http://schemas.microsoft.com/office/drawing/2016/5/10/chartex" xmlns:cx5="http://schemas.microsoft.com/office/drawing/2016/5/11/chartex" xmlns:cx6="http://schemas.microsoft.com/office/drawing/2016/5/12/chartex" xmlns:cx7="http://schemas.microsoft.com/office/drawing/2016/5/13/chartex" xmlns:cx8="http://schemas.microsoft.com/office/drawing/2016/5/14/chartex" xmlns:mc="http://schemas.openxmlformats.org/markup-compatibility/2006" xmlns:aink="http://schemas.microsoft.com/office/drawing/2016/ink" xmlns:am3d="http://schemas.microsoft.com/office/drawing/2017/model3d" xmlns:o="urn:schemas-microsoft-com:office:office" xmlns:r="http://schemas.openxmlformats.org/officeDocument/2006/relationships" xmlns:m="http://schemas.openxmlformats.org/officeDocument/2006/math" xmlns:v="urn:schemas-microsoft-com:vml" xmlns:wp14="http://schemas.microsoft.com/office/word/2010/wordprocessingDrawing" xmlns:wp="http://schemas.openxmlformats.org/drawingml/2006/wordprocessingDrawing" xmlns:w10="urn:schemas-microsoft-com:office:word" xmlns:w="http://schemas.openxmlformats.org/wordprocessingml/2006/main" xmlns:w14="http://schemas.microsoft.com/office/word/2010/wordml" xmlns:w15="http://schemas.microsoft.com/office/word/2012/wordml" xmlns:w16cid="http://schemas.microsoft.com/office/word/2016/wordml/cid" xmlns:w16se="http://schemas.microsoft.com/office/word/2015/wordml/symex" xmlns:wpg="http://schemas.microsoft.com/office/word/2010/wordprocessingGroup" xmlns:wpi="http://schemas.microsoft.com/office/word/2010/wordprocessingInk" xmlns:wne="http://schemas.microsoft.com/office/word/2006/wordml" xmlns:wps="http://schemas.microsoft.com/office/word/2010/wordprocessingShape" mc:Ignorable="w14 w15 w16se w16cid wp14">
   <w:body>
     <w:p>
       <w:pPr>
         <w:rPr>
           <w:rFonts w:ascii="Arial" w:hAnsi="Arial" w:cs="Arial"/>
-          <w:sz w:val="20"/>
+        </w:rPr>
+      </w:pPr>
+      <w:r>
+        <w:rPr>
+          <w:rFonts w:ascii="Arial" w:hAnsi="Arial" w:cs="Arial"/>
+        </w:rPr>
+        <w:t>Lorem ipsum</w:t>
+      </w:r>
+    </w:p>
+    <w:p>
+      <w:pPr>
+        <w:rPr>
+          <w:rFonts w:ascii="Arial" w:hAnsi="Arial" w:cs="Arial"/>
         </w:rPr>
       </w:pPr>
       <w:bookmarkStart w:id="0" w:name="_GoBack"/>
       <w:bookmarkEnd w:id="0"/>
-      <w:r>
-        <w:rPr>
-          <w:rFonts w:ascii="Arial" w:hAnsi="Arial" w:cs="Arial"/>
-          <w:sz w:val="20"/>
-        </w:rPr>
-        <w:t>lorem ipsum</w:t>
-      </w:r>
     </w:p>
     <w:sectPr>
-      <w:headerReference w:type="even" r:id="rId6"/>
-      <w:headerReference w:type="default" r:id="rId7"/>
-      <w:footerReference w:type="even" r:id="rId8"/>
-      <w:footerReference w:type="default" r:id="rId9"/>
-      <w:headerReference w:type="first" r:id="rId10"/>
-      <w:footerReference w:type="first" r:id="rId11"/>
-      <w:pgSz w:w="11906" w:h="16838"/>
-      <w:pgMar w:top="1985" w:right="1701" w:bottom="1701" w:left="1701" w:header="851" w:footer="992" w:gutter="0"/>
-      <w:cols w:space="425"/>
-      <w:docGrid w:type="lines" w:linePitch="360"/>
+      <w:pgSz w:w="11900" w:h="16840"/>
+      <w:pgMar w:top="1440" w:right="1440" w:bottom="1440" w:left="1440" w:header="708" w:footer="708" w:gutter="0"/>
+      <w:cols w:space="708"/>
+      <w:docGrid w:linePitch="360"/>
     </w:sectPr>
   </w:body>
 </w:document>
 </file>
 
-<file path=word/endnotes.xml><?xml version="1.0" encoding="utf-8"?>
-<w:endnotes xmlns:wpc="http://schemas.microsoft.com/office/word/2010/wordprocessingCanvas" xmlns:cx="http://schemas.microsoft.com/office/drawing/2014/chartex" xmlns:cx1="http://schemas.microsoft.com/office/drawing/2015/9/8/chartex" xmlns:cx2="http://schemas.microsoft.com/office/drawing/2015/10/21/chartex" xmlns:cx3="http://schemas.microsoft.com/office/drawing/2016/5/9/chartex" xmlns:cx4="http://schemas.microsoft.com/office/drawing/2016/5/10/chartex" xmlns:cx5="http://schemas.microsoft.com/office/drawing/2016/5/11/chartex" xmlns:cx6="http://schemas.microsoft.com/office/drawing/2016/5/12/chartex" xmlns:cx7="http://schemas.microsoft.com/office/drawing/2016/5/13/chartex" xmlns:cx8="http://schemas.microsoft.com/office/drawing/2016/5/14/chartex" xmlns:mc="http://schemas.openxmlformats.org/markup-compatibility/2006" xmlns:o="urn:schemas-microsoft-com:office:office" xmlns:r="http://schemas.openxmlformats.org/officeDocument/2006/relationships" xmlns:m="http://schemas.openxmlformats.org/officeDocument/2006/math" xmlns:v="urn:schemas-microsoft-com:vml" xmlns:wp14="http://schemas.microsoft.com/office/word/2010/wordprocessingDrawing" xmlns:wp="http://schemas.openxmlformats.org/drawingml/2006/wordprocessingDrawing" xmlns:w10="urn:schemas-microsoft-com:office:word" xmlns:w="http://schemas.openxmlformats.org/wordprocessingml/2006/main" xmlns:w14="http://schemas.microsoft.com/office/word/2010/wordml" xmlns:w15="http://schemas.microsoft.com/office/word/2012/wordml" xmlns:w16se="http://schemas.microsoft.com/office/word/2015/wordml/symex" xmlns:wpg="http://schemas.microsoft.com/office/word/2010/wordprocessingGroup" xmlns:wpi="http://schemas.microsoft.com/office/word/2010/wordprocessingInk" xmlns:wne="http://schemas.microsoft.com/office/word/2006/wordml" xmlns:wps="http://schemas.microsoft.com/office/word/2010/wordprocessingShape" mc:Ignorable="w14 w15 w16se wp14">
-  <w:endnote w:type="separator" w:id="-1">
-    <w:p>
-      <w:r>
-        <w:separator/>
-      </w:r>
-    </w:p>
-  </w:endnote>
-  <w:endnote w:type="continuationSeparator" w:id="0">
-    <w:p>
-      <w:r>
-        <w:continuationSeparator/>
-      </w:r>
-    </w:p>
-  </w:endnote>
-</w:endnotes>
-</file>
-
-<file path=word/footer1.xml><?xml version="1.0" encoding="utf-8"?>
-<w:ftr xmlns:wpc="http://schemas.microsoft.com/office/word/2010/wordprocessingCanvas" xmlns:cx="http://schemas.microsoft.com/office/drawing/2014/chartex" xmlns:cx1="http://schemas.microsoft.com/office/drawing/2015/9/8/chartex" xmlns:cx2="http://schemas.microsoft.com/office/drawing/2015/10/21/chartex" xmlns:cx3="http://schemas.microsoft.com/office/drawing/2016/5/9/chartex" xmlns:cx4="http://schemas.microsoft.com/office/drawing/2016/5/10/chartex" xmlns:cx5="http://schemas.microsoft.com/office/drawing/2016/5/11/chartex" xmlns:cx6="http://schemas.microsoft.com/office/drawing/2016/5/12/chartex" xmlns:cx7="http://schemas.microsoft.com/office/drawing/2016/5/13/chartex" xmlns:cx8="http://schemas.microsoft.com/office/drawing/2016/5/14/chartex" xmlns:mc="http://schemas.openxmlformats.org/markup-compatibility/2006" xmlns:o="urn:schemas-microsoft-com:office:office" xmlns:r="http://schemas.openxmlformats.org/officeDocument/2006/relationships" xmlns:m="http://schemas.openxmlformats.org/officeDocument/2006/math" xmlns:v="urn:schemas-microsoft-com:vml" xmlns:wp14="http://schemas.microsoft.com/office/word/2010/wordprocessingDrawing" xmlns:wp="http://schemas.openxmlformats.org/drawingml/2006/wordprocessingDrawing" xmlns:w10="urn:schemas-microsoft-com:office:word" xmlns:w="http://schemas.openxmlformats.org/wordprocessingml/2006/main" xmlns:w14="http://schemas.microsoft.com/office/word/2010/wordml" xmlns:w15="http://schemas.microsoft.com/office/word/2012/wordml" xmlns:w16se="http://schemas.microsoft.com/office/word/2015/wordml/symex" xmlns:wpg="http://schemas.microsoft.com/office/word/2010/wordprocessingGroup" xmlns:wpi="http://schemas.microsoft.com/office/word/2010/wordprocessingInk" xmlns:wne="http://schemas.microsoft.com/office/word/2006/wordml" xmlns:wps="http://schemas.microsoft.com/office/word/2010/wordprocessingShape" mc:Ignorable="w14 w15 w16se wp14">
-  <w:p>
-    <w:pPr>
-      <w:pStyle w:val="a5"/>
-    </w:pPr>
-  </w:p>
-</w:ftr>
-</file>
-
-<file path=word/footer2.xml><?xml version="1.0" encoding="utf-8"?>
-<w:ftr xmlns:wpc="http://schemas.microsoft.com/office/word/2010/wordprocessingCanvas" xmlns:cx="http://schemas.microsoft.com/office/drawing/2014/chartex" xmlns:cx1="http://schemas.microsoft.com/office/drawing/2015/9/8/chartex" xmlns:cx2="http://schemas.microsoft.com/office/drawing/2015/10/21/chartex" xmlns:cx3="http://schemas.microsoft.com/office/drawing/2016/5/9/chartex" xmlns:cx4="http://schemas.microsoft.com/office/drawing/2016/5/10/chartex" xmlns:cx5="http://schemas.microsoft.com/office/drawing/2016/5/11/chartex" xmlns:cx6="http://schemas.microsoft.com/office/drawing/2016/5/12/chartex" xmlns:cx7="http://schemas.microsoft.com/office/drawing/2016/5/13/chartex" xmlns:cx8="http://schemas.microsoft.com/office/drawing/2016/5/14/chartex" xmlns:mc="http://schemas.openxmlformats.org/markup-compatibility/2006" xmlns:o="urn:schemas-microsoft-com:office:office" xmlns:r="http://schemas.openxmlformats.org/officeDocument/2006/relationships" xmlns:m="http://schemas.openxmlformats.org/officeDocument/2006/math" xmlns:v="urn:schemas-microsoft-com:vml" xmlns:wp14="http://schemas.microsoft.com/office/word/2010/wordprocessingDrawing" xmlns:wp="http://schemas.openxmlformats.org/drawingml/2006/wordprocessingDrawing" xmlns:w10="urn:schemas-microsoft-com:office:word" xmlns:w="http://schemas.openxmlformats.org/wordprocessingml/2006/main" xmlns:w14="http://schemas.microsoft.com/office/word/2010/wordml" xmlns:w15="http://schemas.microsoft.com/office/word/2012/wordml" xmlns:w16se="http://schemas.microsoft.com/office/word/2015/wordml/symex" xmlns:wpg="http://schemas.microsoft.com/office/word/2010/wordprocessingGroup" xmlns:wpi="http://schemas.microsoft.com/office/word/2010/wordprocessingInk" xmlns:wne="http://schemas.microsoft.com/office/word/2006/wordml" xmlns:wps="http://schemas.microsoft.com/office/word/2010/wordprocessingShape" mc:Ignorable="w14 w15 w16se wp14">
-  <w:p>
-    <w:pPr>
-      <w:pStyle w:val="a5"/>
-    </w:pPr>
-  </w:p>
-</w:ftr>
-</file>
-
-<file path=word/footer3.xml><?xml version="1.0" encoding="utf-8"?>
-<w:ftr xmlns:wpc="http://schemas.microsoft.com/office/word/2010/wordprocessingCanvas" xmlns:cx="http://schemas.microsoft.com/office/drawing/2014/chartex" xmlns:cx1="http://schemas.microsoft.com/office/drawing/2015/9/8/chartex" xmlns:cx2="http://schemas.microsoft.com/office/drawing/2015/10/21/chartex" xmlns:cx3="http://schemas.microsoft.com/office/drawing/2016/5/9/chartex" xmlns:cx4="http://schemas.microsoft.com/office/drawing/2016/5/10/chartex" xmlns:cx5="http://schemas.microsoft.com/office/drawing/2016/5/11/chartex" xmlns:cx6="http://schemas.microsoft.com/office/drawing/2016/5/12/chartex" xmlns:cx7="http://schemas.microsoft.com/office/drawing/2016/5/13/chartex" xmlns:cx8="http://schemas.microsoft.com/office/drawing/2016/5/14/chartex" xmlns:mc="http://schemas.openxmlformats.org/markup-compatibility/2006" xmlns:o="urn:schemas-microsoft-com:office:office" xmlns:r="http://schemas.openxmlformats.org/officeDocument/2006/relationships" xmlns:m="http://schemas.openxmlformats.org/officeDocument/2006/math" xmlns:v="urn:schemas-microsoft-com:vml" xmlns:wp14="http://schemas.microsoft.com/office/word/2010/wordprocessingDrawing" xmlns:wp="http://schemas.openxmlformats.org/drawingml/2006/wordprocessingDrawing" xmlns:w10="urn:schemas-microsoft-com:office:word" xmlns:w="http://schemas.openxmlformats.org/wordprocessingml/2006/main" xmlns:w14="http://schemas.microsoft.com/office/word/2010/wordml" xmlns:w15="http://schemas.microsoft.com/office/word/2012/wordml" xmlns:w16se="http://schemas.microsoft.com/office/word/2015/wordml/symex" xmlns:wpg="http://schemas.microsoft.com/office/word/2010/wordprocessingGroup" xmlns:wpi="http://schemas.microsoft.com/office/word/2010/wordprocessingInk" xmlns:wne="http://schemas.microsoft.com/office/word/2006/wordml" xmlns:wps="http://schemas.microsoft.com/office/word/2010/wordprocessingShape" mc:Ignorable="w14 w15 w16se wp14">
-  <w:p>
-    <w:pPr>
-      <w:pStyle w:val="a5"/>
-    </w:pPr>
-  </w:p>
-</w:ftr>
-</file>
-
-<file path=word/footnotes.xml><?xml version="1.0" encoding="utf-8"?>
-<w:footnotes xmlns:wpc="http://schemas.microsoft.com/office/word/2010/wordprocessingCanvas" xmlns:cx="http://schemas.microsoft.com/office/drawing/2014/chartex" xmlns:cx1="http://schemas.microsoft.com/office/drawing/2015/9/8/chartex" xmlns:cx2="http://schemas.microsoft.com/office/drawing/2015/10/21/chartex" xmlns:cx3="http://schemas.microsoft.com/office/drawing/2016/5/9/chartex" xmlns:cx4="http://schemas.microsoft.com/office/drawing/2016/5/10/chartex" xmlns:cx5="http://schemas.microsoft.com/office/drawing/2016/5/11/chartex" xmlns:cx6="http://schemas.microsoft.com/office/drawing/2016/5/12/chartex" xmlns:cx7="http://schemas.microsoft.com/office/drawing/2016/5/13/chartex" xmlns:cx8="http://schemas.microsoft.com/office/drawing/2016/5/14/chartex" xmlns:mc="http://schemas.openxmlformats.org/markup-compatibility/2006" xmlns:o="urn:schemas-microsoft-com:office:office" xmlns:r="http://schemas.openxmlformats.org/officeDocument/2006/relationships" xmlns:m="http://schemas.openxmlformats.org/officeDocument/2006/math" xmlns:v="urn:schemas-microsoft-com:vml" xmlns:wp14="http://schemas.microsoft.com/office/word/2010/wordprocessingDrawing" xmlns:wp="http://schemas.openxmlformats.org/drawingml/2006/wordprocessingDrawing" xmlns:w10="urn:schemas-microsoft-com:office:word" xmlns:w="http://schemas.openxmlformats.org/wordprocessingml/2006/main" xmlns:w14="http://schemas.microsoft.com/office/word/2010/wordml" xmlns:w15="http://schemas.microsoft.com/office/word/2012/wordml" xmlns:w16se="http://schemas.microsoft.com/office/word/2015/wordml/symex" xmlns:wpg="http://schemas.microsoft.com/office/word/2010/wordprocessingGroup" xmlns:wpi="http://schemas.microsoft.com/office/word/2010/wordprocessingInk" xmlns:wne="http://schemas.microsoft.com/office/word/2006/wordml" xmlns:wps="http://schemas.microsoft.com/office/word/2010/wordprocessingShape" mc:Ignorable="w14 w15 w16se wp14">
-  <w:footnote w:type="separator" w:id="-1">
-    <w:p>
-      <w:r>
-        <w:separator/>
-      </w:r>
-    </w:p>
-  </w:footnote>
-  <w:footnote w:type="continuationSeparator" w:id="0">
-    <w:p>
-      <w:r>
-        <w:continuationSeparator/>
-      </w:r>
-    </w:p>
-  </w:footnote>
-</w:footnotes>
-</file>
-
-<file path=word/header1.xml><?xml version="1.0" encoding="utf-8"?>
-<w:hdr xmlns:wpc="http://schemas.microsoft.com/office/word/2010/wordprocessingCanvas" xmlns:cx="http://schemas.microsoft.com/office/drawing/2014/chartex" xmlns:cx1="http://schemas.microsoft.com/office/drawing/2015/9/8/chartex" xmlns:cx2="http://schemas.microsoft.com/office/drawing/2015/10/21/chartex" xmlns:cx3="http://schemas.microsoft.com/office/drawing/2016/5/9/chartex" xmlns:cx4="http://schemas.microsoft.com/office/drawing/2016/5/10/chartex" xmlns:cx5="http://schemas.microsoft.com/office/drawing/2016/5/11/chartex" xmlns:cx6="http://schemas.microsoft.com/office/drawing/2016/5/12/chartex" xmlns:cx7="http://schemas.microsoft.com/office/drawing/2016/5/13/chartex" xmlns:cx8="http://schemas.microsoft.com/office/drawing/2016/5/14/chartex" xmlns:mc="http://schemas.openxmlformats.org/markup-compatibility/2006" xmlns:o="urn:schemas-microsoft-com:office:office" xmlns:r="http://schemas.openxmlformats.org/officeDocument/2006/relationships" xmlns:m="http://schemas.openxmlformats.org/officeDocument/2006/math" xmlns:v="urn:schemas-microsoft-com:vml" xmlns:wp14="http://schemas.microsoft.com/office/word/2010/wordprocessingDrawing" xmlns:wp="http://schemas.openxmlformats.org/drawingml/2006/wordprocessingDrawing" xmlns:w10="urn:schemas-microsoft-com:office:word" xmlns:w="http://schemas.openxmlformats.org/wordprocessingml/2006/main" xmlns:w14="http://schemas.microsoft.com/office/word/2010/wordml" xmlns:w15="http://schemas.microsoft.com/office/word/2012/wordml" xmlns:w16se="http://schemas.microsoft.com/office/word/2015/wordml/symex" xmlns:wpg="http://schemas.microsoft.com/office/word/2010/wordprocessingGroup" xmlns:wpi="http://schemas.microsoft.com/office/word/2010/wordprocessingInk" xmlns:wne="http://schemas.microsoft.com/office/word/2006/wordml" xmlns:wps="http://schemas.microsoft.com/office/word/2010/wordprocessingShape" mc:Ignorable="w14 w15 w16se wp14">
-  <w:p>
-    <w:pPr>
-      <w:pStyle w:val="a3"/>
-    </w:pPr>
-  </w:p>
-</w:hdr>
-</file>
-
-<file path=word/header2.xml><?xml version="1.0" encoding="utf-8"?>
-<w:hdr xmlns:wpc="http://schemas.microsoft.com/office/word/2010/wordprocessingCanvas" xmlns:cx="http://schemas.microsoft.com/office/drawing/2014/chartex" xmlns:cx1="http://schemas.microsoft.com/office/drawing/2015/9/8/chartex" xmlns:cx2="http://schemas.microsoft.com/office/drawing/2015/10/21/chartex" xmlns:cx3="http://schemas.microsoft.com/office/drawing/2016/5/9/chartex" xmlns:cx4="http://schemas.microsoft.com/office/drawing/2016/5/10/chartex" xmlns:cx5="http://schemas.microsoft.com/office/drawing/2016/5/11/chartex" xmlns:cx6="http://schemas.microsoft.com/office/drawing/2016/5/12/chartex" xmlns:cx7="http://schemas.microsoft.com/office/drawing/2016/5/13/chartex" xmlns:cx8="http://schemas.microsoft.com/office/drawing/2016/5/14/chartex" xmlns:mc="http://schemas.openxmlformats.org/markup-compatibility/2006" xmlns:o="urn:schemas-microsoft-com:office:office" xmlns:r="http://schemas.openxmlformats.org/officeDocument/2006/relationships" xmlns:m="http://schemas.openxmlformats.org/officeDocument/2006/math" xmlns:v="urn:schemas-microsoft-com:vml" xmlns:wp14="http://schemas.microsoft.com/office/word/2010/wordprocessingDrawing" xmlns:wp="http://schemas.openxmlformats.org/drawingml/2006/wordprocessingDrawing" xmlns:w10="urn:schemas-microsoft-com:office:word" xmlns:w="http://schemas.openxmlformats.org/wordprocessingml/2006/main" xmlns:w14="http://schemas.microsoft.com/office/word/2010/wordml" xmlns:w15="http://schemas.microsoft.com/office/word/2012/wordml" xmlns:w16se="http://schemas.microsoft.com/office/word/2015/wordml/symex" xmlns:wpg="http://schemas.microsoft.com/office/word/2010/wordprocessingGroup" xmlns:wpi="http://schemas.microsoft.com/office/word/2010/wordprocessingInk" xmlns:wne="http://schemas.microsoft.com/office/word/2006/wordml" xmlns:wps="http://schemas.microsoft.com/office/word/2010/wordprocessingShape" mc:Ignorable="w14 w15 w16se wp14">
-  <w:p>
-    <w:pPr>
-      <w:pStyle w:val="a3"/>
-    </w:pPr>
-  </w:p>
-</w:hdr>
-</file>
-
-<file path=word/header3.xml><?xml version="1.0" encoding="utf-8"?>
-<w:hdr xmlns:wpc="http://schemas.microsoft.com/office/word/2010/wordprocessingCanvas" xmlns:cx="http://schemas.microsoft.com/office/drawing/2014/chartex" xmlns:cx1="http://schemas.microsoft.com/office/drawing/2015/9/8/chartex" xmlns:cx2="http://schemas.microsoft.com/office/drawing/2015/10/21/chartex" xmlns:cx3="http://schemas.microsoft.com/office/drawing/2016/5/9/chartex" xmlns:cx4="http://schemas.microsoft.com/office/drawing/2016/5/10/chartex" xmlns:cx5="http://schemas.microsoft.com/office/drawing/2016/5/11/chartex" xmlns:cx6="http://schemas.microsoft.com/office/drawing/2016/5/12/chartex" xmlns:cx7="http://schemas.microsoft.com/office/drawing/2016/5/13/chartex" xmlns:cx8="http://schemas.microsoft.com/office/drawing/2016/5/14/chartex" xmlns:mc="http://schemas.openxmlformats.org/markup-compatibility/2006" xmlns:o="urn:schemas-microsoft-com:office:office" xmlns:r="http://schemas.openxmlformats.org/officeDocument/2006/relationships" xmlns:m="http://schemas.openxmlformats.org/officeDocument/2006/math" xmlns:v="urn:schemas-microsoft-com:vml" xmlns:wp14="http://schemas.microsoft.com/office/word/2010/wordprocessingDrawing" xmlns:wp="http://schemas.openxmlformats.org/drawingml/2006/wordprocessingDrawing" xmlns:w10="urn:schemas-microsoft-com:office:word" xmlns:w="http://schemas.openxmlformats.org/wordprocessingml/2006/main" xmlns:w14="http://schemas.microsoft.com/office/word/2010/wordml" xmlns:w15="http://schemas.microsoft.com/office/word/2012/wordml" xmlns:w16se="http://schemas.microsoft.com/office/word/2015/wordml/symex" xmlns:wpg="http://schemas.microsoft.com/office/word/2010/wordprocessingGroup" xmlns:wpi="http://schemas.microsoft.com/office/word/2010/wordprocessingInk" xmlns:wne="http://schemas.microsoft.com/office/word/2006/wordml" xmlns:wps="http://schemas.microsoft.com/office/word/2010/wordprocessingShape" mc:Ignorable="w14 w15 w16se wp14">
-  <w:p>
-    <w:pPr>
-      <w:pStyle w:val="a3"/>
-    </w:pPr>
-  </w:p>
-</w:hdr>
-</file>
-
 <file path=word/styles.xml><?xml version="1.0" encoding="utf-8"?>
-<w:styles xmlns:mc="http://schemas.openxmlformats.org/markup-compatibility/2006" xmlns:r="http://schemas.openxmlformats.org/officeDocument/2006/relationships" xmlns:w="http://schemas.openxmlformats.org/wordprocessingml/2006/main" xmlns:w14="http://schemas.microsoft.com/office/word/2010/wordml" xmlns:w15="http://schemas.microsoft.com/office/word/2012/wordml" xmlns:w16se="http://schemas.microsoft.com/office/word/2015/wordml/symex" mc:Ignorable="w14 w15 w16se">
+<w:styles xmlns:mc="http://schemas.openxmlformats.org/markup-compatibility/2006" xmlns:r="http://schemas.openxmlformats.org/officeDocument/2006/relationships" xmlns:w="http://schemas.openxmlformats.org/wordprocessingml/2006/main" xmlns:w14="http://schemas.microsoft.com/office/word/2010/wordml" xmlns:w15="http://schemas.microsoft.com/office/word/2012/wordml" xmlns:w16cid="http://schemas.microsoft.com/office/word/2016/wordml/cid" xmlns:w16se="http://schemas.microsoft.com/office/word/2015/wordml/symex" mc:Ignorable="w14 w15 w16se w16cid">
   <w:docDefaults>
     <w:rPrDefault>
       <w:rPr>
         <w:rFonts w:asciiTheme="minorHAnsi" w:eastAsiaTheme="minorEastAsia" w:hAnsiTheme="minorHAnsi" w:cstheme="minorBidi"/>
-        <w:kern w:val="2"/>
-        <w:sz w:val="21"/>
-        <w:szCs w:val="22"/>
+        <w:sz w:val="24"/>
+        <w:szCs w:val="24"/>
         <w:lang w:val="en-US" w:eastAsia="ja-JP" w:bidi="ar-SA"/>
       </w:rPr>
     </w:rPrDefault>
     <w:pPrDefault/>
   </w:docDefaults>
-  <w:latentStyles w:defLockedState="0" w:defUIPriority="99" w:defSemiHidden="0" w:defUnhideWhenUsed="0" w:defQFormat="0" w:count="374">
+  <w:latentStyles w:defLockedState="0" w:defUIPriority="99" w:defSemiHidden="0" w:defUnhideWhenUsed="0" w:defQFormat="0" w:count="375">
     <w:lsdException w:name="Normal" w:uiPriority="0" w:qFormat="1"/>
     <w:lsdException w:name="heading 1" w:uiPriority="9" w:qFormat="1"/>
     <w:lsdException w:name="heading 2" w:semiHidden="1" w:uiPriority="9" w:unhideWhenUsed="1" w:qFormat="1"/>
@@ -522,22 +422,19 @@
     <w:lsdException w:name="Mention" w:semiHidden="1" w:unhideWhenUsed="1"/>
     <w:lsdException w:name="Smart Hyperlink" w:semiHidden="1" w:unhideWhenUsed="1"/>
     <w:lsdException w:name="Hashtag" w:semiHidden="1" w:unhideWhenUsed="1"/>
+    <w:lsdException w:name="Unresolved Mention" w:semiHidden="1" w:unhideWhenUsed="1"/>
   </w:latentStyles>
-  <w:style w:type="paragraph" w:default="1" w:styleId="a">
+  <w:style w:type="paragraph" w:default="1" w:styleId="Normal">
     <w:name w:val="Normal"/>
     <w:qFormat/>
-    <w:pPr>
-      <w:widowControl w:val="0"/>
-      <w:jc w:val="both"/>
-    </w:pPr>
   </w:style>
-  <w:style w:type="character" w:default="1" w:styleId="a0">
+  <w:style w:type="character" w:default="1" w:styleId="DefaultParagraphFont">
     <w:name w:val="Default Paragraph Font"/>
     <w:uiPriority w:val="1"/>
     <w:semiHidden/>
     <w:unhideWhenUsed/>
   </w:style>
-  <w:style w:type="table" w:default="1" w:styleId="a1">
+  <w:style w:type="table" w:default="1" w:styleId="TableNormal">
     <w:name w:val="Normal Table"/>
     <w:uiPriority w:val="99"/>
     <w:semiHidden/>
@@ -552,61 +449,17 @@
       </w:tblCellMar>
     </w:tblPr>
   </w:style>
-  <w:style w:type="numbering" w:default="1" w:styleId="a2">
+  <w:style w:type="numbering" w:default="1" w:styleId="NoList">
     <w:name w:val="No List"/>
     <w:uiPriority w:val="99"/>
     <w:semiHidden/>
     <w:unhideWhenUsed/>
   </w:style>
-  <w:style w:type="paragraph" w:styleId="a3">
-    <w:name w:val="header"/>
-    <w:basedOn w:val="a"/>
-    <w:link w:val="a4"/>
-    <w:uiPriority w:val="99"/>
-    <w:unhideWhenUsed/>
-    <w:rsid w:val="005B5416"/>
-    <w:pPr>
-      <w:tabs>
-        <w:tab w:val="center" w:pos="4252"/>
-        <w:tab w:val="right" w:pos="8504"/>
-      </w:tabs>
-      <w:snapToGrid w:val="0"/>
-    </w:pPr>
-  </w:style>
-  <w:style w:type="character" w:customStyle="1" w:styleId="a4">
-    <w:name w:val="ヘッダー (文字)"/>
-    <w:basedOn w:val="a0"/>
-    <w:link w:val="a3"/>
-    <w:uiPriority w:val="99"/>
-    <w:rsid w:val="005B5416"/>
-  </w:style>
-  <w:style w:type="paragraph" w:styleId="a5">
-    <w:name w:val="footer"/>
-    <w:basedOn w:val="a"/>
-    <w:link w:val="a6"/>
-    <w:uiPriority w:val="99"/>
-    <w:unhideWhenUsed/>
-    <w:rsid w:val="005B5416"/>
-    <w:pPr>
-      <w:tabs>
-        <w:tab w:val="center" w:pos="4252"/>
-        <w:tab w:val="right" w:pos="8504"/>
-      </w:tabs>
-      <w:snapToGrid w:val="0"/>
-    </w:pPr>
-  </w:style>
-  <w:style w:type="character" w:customStyle="1" w:styleId="a6">
-    <w:name w:val="フッター (文字)"/>
-    <w:basedOn w:val="a0"/>
-    <w:link w:val="a5"/>
-    <w:uiPriority w:val="99"/>
-    <w:rsid w:val="005B5416"/>
-  </w:style>
 </w:styles>
 </file>
 
 <file path=word/theme/theme1.xml><?xml version="1.0" encoding="utf-8"?>
-<a:theme xmlns:a="http://schemas.openxmlformats.org/drawingml/2006/main" name="Office テーマ">
+<a:theme xmlns:a="http://schemas.openxmlformats.org/drawingml/2006/main" name="Office Theme">
   <a:themeElements>
     <a:clrScheme name="Office">
       <a:dk1>
@@ -648,7 +501,7 @@
     </a:clrScheme>
     <a:fontScheme name="Office">
       <a:majorFont>
-        <a:latin typeface="游ゴシック Light" panose="020F0302020204030204"/>
+        <a:latin typeface="Calibri Light" panose="020F0302020204030204"/>
         <a:ea typeface=""/>
         <a:cs typeface=""/>
         <a:font script="Jpan" typeface="游ゴシック Light"/>
@@ -700,7 +553,7 @@
         <a:font script="Tfng" typeface="Ebrima"/>
       </a:majorFont>
       <a:minorFont>
-        <a:latin typeface="游明朝" panose="020F0502020204030204"/>
+        <a:latin typeface="Calibri" panose="020F0502020204030204"/>
         <a:ea typeface=""/>
         <a:cs typeface=""/>
         <a:font script="Jpan" typeface="游明朝"/>

</xml_diff>